<commit_message>
Most accetance tests done, except one
Still no automation testing used.
</commit_message>
<xml_diff>
--- a/Acceptance tests.docx
+++ b/Acceptance tests.docx
@@ -1082,7 +1082,13 @@
               <w:rPr>
                 <w:lang w:val="en-US"/>
               </w:rPr>
-              <w:t>Data shown after view account</w:t>
+              <w:t xml:space="preserve">Data shown </w:t>
+            </w:r>
+            <w:r>
+              <w:rPr>
+                <w:lang w:val="en-US"/>
+              </w:rPr>
+              <w:t>after access the planner table</w:t>
             </w:r>
           </w:p>
           <w:p>
@@ -1159,8 +1165,8 @@
               </w:rPr>
               <w:drawing>
                 <wp:inline distT="0" distB="0" distL="0" distR="0" wp14:anchorId="378F7063" wp14:editId="14D76A39">
-                  <wp:extent cx="5731510" cy="958215"/>
-                  <wp:effectExtent l="0" t="0" r="2540" b="0"/>
+                  <wp:extent cx="5697326" cy="952500"/>
+                  <wp:effectExtent l="0" t="0" r="0" b="0"/>
                   <wp:docPr id="13" name="Picture 13"/>
                   <wp:cNvGraphicFramePr>
                     <a:graphicFrameLocks xmlns:a="http://schemas.openxmlformats.org/drawingml/2006/main" noChangeAspect="1"/>
@@ -1181,7 +1187,7 @@
                         <pic:spPr>
                           <a:xfrm>
                             <a:off x="0" y="0"/>
-                            <a:ext cx="5731510" cy="958215"/>
+                            <a:ext cx="5717532" cy="955878"/>
                           </a:xfrm>
                           <a:prstGeom prst="rect">
                             <a:avLst/>
@@ -2053,6 +2059,12 @@
               </w:rPr>
               <w:t>Edit account page</w:t>
             </w:r>
+            <w:r>
+              <w:rPr>
+                <w:lang w:val="en-US"/>
+              </w:rPr>
+              <w:t xml:space="preserve"> – showing re-entered entry fields</w:t>
+            </w:r>
           </w:p>
           <w:p>
             <w:pPr>
@@ -2195,15 +2207,14 @@
           </w:p>
           <w:p>
             <w:pPr>
-              <w:rPr>
-                <w:lang w:val="en-US"/>
-              </w:rPr>
-            </w:pPr>
-            <w:r>
-              <w:rPr>
-                <w:lang w:val="en-US"/>
-              </w:rPr>
-              <w:t>Acceptance Criteria:</w:t>
+              <w:pStyle w:val="ListParagraph"/>
+              <w:numPr>
+                <w:ilvl w:val="0"/>
+                <w:numId w:val="13"/>
+              </w:numPr>
+            </w:pPr>
+            <w:r>
+              <w:t>Must show the proper location of the event</w:t>
             </w:r>
           </w:p>
           <w:p>
@@ -2214,25 +2225,19 @@
               </w:numPr>
             </w:pPr>
             <w:r>
-              <w:t>Must show the proper location of the event</w:t>
-            </w:r>
-          </w:p>
-          <w:p>
-            <w:pPr>
+              <w:rPr>
+                <w:lang w:val="en-US"/>
+              </w:rPr>
+              <w:t>The displayed information must match that of the database entry.</w:t>
+            </w:r>
+          </w:p>
+          <w:p>
+            <w:pPr>
+              <w:pStyle w:val="ListParagraph"/>
               <w:numPr>
                 <w:ilvl w:val="0"/>
                 <w:numId w:val="11"/>
               </w:numPr>
-            </w:pPr>
-            <w:r>
-              <w:rPr>
-                <w:lang w:val="en-US"/>
-              </w:rPr>
-              <w:t>The displayed information must match that of the database entry.</w:t>
-            </w:r>
-          </w:p>
-          <w:p>
-            <w:pPr>
               <w:rPr>
                 <w:lang w:val="en-US"/>
               </w:rPr>
@@ -2242,6 +2247,156 @@
                 <w:lang w:val="en-US"/>
               </w:rPr>
               <w:t>Must display committee planners of the event</w:t>
+            </w:r>
+          </w:p>
+        </w:tc>
+      </w:tr>
+      <w:tr>
+        <w:tc>
+          <w:tcPr>
+            <w:tcW w:w="9016" w:type="dxa"/>
+            <w:gridSpan w:val="2"/>
+            <w:tcBorders>
+              <w:left w:val="single" w:sz="4" w:space="0" w:color="auto"/>
+              <w:right w:val="single" w:sz="4" w:space="0" w:color="auto"/>
+            </w:tcBorders>
+          </w:tcPr>
+          <w:p>
+            <w:pPr>
+              <w:rPr>
+                <w:lang w:val="en-US"/>
+              </w:rPr>
+            </w:pPr>
+            <w:r>
+              <w:rPr>
+                <w:lang w:val="en-US"/>
+              </w:rPr>
+              <w:t>Testing:</w:t>
+            </w:r>
+          </w:p>
+          <w:p>
+            <w:pPr>
+              <w:rPr>
+                <w:lang w:val="en-US"/>
+              </w:rPr>
+            </w:pPr>
+            <w:r>
+              <w:rPr>
+                <w:lang w:val="en-US"/>
+              </w:rPr>
+              <w:t>Shows the location of the event and details of event</w:t>
+            </w:r>
+            <w:bookmarkStart w:id="0" w:name="_GoBack"/>
+            <w:bookmarkEnd w:id="0"/>
+          </w:p>
+          <w:p>
+            <w:pPr>
+              <w:rPr>
+                <w:lang w:val="en-US"/>
+              </w:rPr>
+            </w:pPr>
+            <w:r>
+              <w:rPr>
+                <w:noProof/>
+                <w:lang w:eastAsia="en-AU"/>
+              </w:rPr>
+              <w:lastRenderedPageBreak/>
+              <w:drawing>
+                <wp:inline distT="0" distB="0" distL="0" distR="0" wp14:anchorId="0DCD2BC1" wp14:editId="0905ABCD">
+                  <wp:extent cx="3752850" cy="7296150"/>
+                  <wp:effectExtent l="0" t="0" r="0" b="0"/>
+                  <wp:docPr id="21" name="Picture 21"/>
+                  <wp:cNvGraphicFramePr>
+                    <a:graphicFrameLocks xmlns:a="http://schemas.openxmlformats.org/drawingml/2006/main" noChangeAspect="1"/>
+                  </wp:cNvGraphicFramePr>
+                  <a:graphic xmlns:a="http://schemas.openxmlformats.org/drawingml/2006/main">
+                    <a:graphicData uri="http://schemas.openxmlformats.org/drawingml/2006/picture">
+                      <pic:pic xmlns:pic="http://schemas.openxmlformats.org/drawingml/2006/picture">
+                        <pic:nvPicPr>
+                          <pic:cNvPr id="1" name=""/>
+                          <pic:cNvPicPr/>
+                        </pic:nvPicPr>
+                        <pic:blipFill>
+                          <a:blip r:embed="rId20"/>
+                          <a:stretch>
+                            <a:fillRect/>
+                          </a:stretch>
+                        </pic:blipFill>
+                        <pic:spPr>
+                          <a:xfrm>
+                            <a:off x="0" y="0"/>
+                            <a:ext cx="3752850" cy="7296150"/>
+                          </a:xfrm>
+                          <a:prstGeom prst="rect">
+                            <a:avLst/>
+                          </a:prstGeom>
+                        </pic:spPr>
+                      </pic:pic>
+                    </a:graphicData>
+                  </a:graphic>
+                </wp:inline>
+              </w:drawing>
+            </w:r>
+          </w:p>
+          <w:p>
+            <w:pPr>
+              <w:rPr>
+                <w:lang w:val="en-US"/>
+              </w:rPr>
+            </w:pPr>
+            <w:r>
+              <w:rPr>
+                <w:lang w:val="en-US"/>
+              </w:rPr>
+              <w:t>Table entries showing the matching details</w:t>
+            </w:r>
+          </w:p>
+          <w:p>
+            <w:pPr>
+              <w:rPr>
+                <w:lang w:val="en-US"/>
+              </w:rPr>
+            </w:pPr>
+            <w:r>
+              <w:rPr>
+                <w:noProof/>
+                <w:lang w:eastAsia="en-AU"/>
+              </w:rPr>
+              <w:drawing>
+                <wp:inline distT="0" distB="0" distL="0" distR="0" wp14:anchorId="56671E03" wp14:editId="7522B743">
+                  <wp:extent cx="5731510" cy="878840"/>
+                  <wp:effectExtent l="0" t="0" r="2540" b="0"/>
+                  <wp:docPr id="20" name="Picture 20"/>
+                  <wp:cNvGraphicFramePr>
+                    <a:graphicFrameLocks xmlns:a="http://schemas.openxmlformats.org/drawingml/2006/main" noChangeAspect="1"/>
+                  </wp:cNvGraphicFramePr>
+                  <a:graphic xmlns:a="http://schemas.openxmlformats.org/drawingml/2006/main">
+                    <a:graphicData uri="http://schemas.openxmlformats.org/drawingml/2006/picture">
+                      <pic:pic xmlns:pic="http://schemas.openxmlformats.org/drawingml/2006/picture">
+                        <pic:nvPicPr>
+                          <pic:cNvPr id="1" name=""/>
+                          <pic:cNvPicPr/>
+                        </pic:nvPicPr>
+                        <pic:blipFill>
+                          <a:blip r:embed="rId21"/>
+                          <a:stretch>
+                            <a:fillRect/>
+                          </a:stretch>
+                        </pic:blipFill>
+                        <pic:spPr>
+                          <a:xfrm>
+                            <a:off x="0" y="0"/>
+                            <a:ext cx="5731510" cy="878840"/>
+                          </a:xfrm>
+                          <a:prstGeom prst="rect">
+                            <a:avLst/>
+                          </a:prstGeom>
+                        </pic:spPr>
+                      </pic:pic>
+                    </a:graphicData>
+                  </a:graphic>
+                </wp:inline>
+              </w:drawing>
             </w:r>
           </w:p>
         </w:tc>
@@ -2253,8 +2408,6 @@
           <w:lang w:val="en-US"/>
         </w:rPr>
       </w:pPr>
-      <w:bookmarkStart w:id="0" w:name="_GoBack"/>
-      <w:bookmarkEnd w:id="0"/>
     </w:p>
     <w:sectPr>
       <w:pgSz w:w="11906" w:h="16838"/>
@@ -2409,6 +2562,119 @@
     </w:lvl>
   </w:abstractNum>
   <w:abstractNum w:abstractNumId="1" w15:restartNumberingAfterBreak="0">
+    <w:nsid w:val="0E547001"/>
+    <w:multiLevelType w:val="hybridMultilevel"/>
+    <w:tmpl w:val="41E2CBBE"/>
+    <w:lvl w:ilvl="0" w:tplc="0C090001">
+      <w:start w:val="1"/>
+      <w:numFmt w:val="bullet"/>
+      <w:lvlText w:val=""/>
+      <w:lvlJc w:val="left"/>
+      <w:pPr>
+        <w:ind w:left="720" w:hanging="360"/>
+      </w:pPr>
+      <w:rPr>
+        <w:rFonts w:ascii="Symbol" w:hAnsi="Symbol" w:hint="default"/>
+      </w:rPr>
+    </w:lvl>
+    <w:lvl w:ilvl="1" w:tplc="0C090003" w:tentative="1">
+      <w:start w:val="1"/>
+      <w:numFmt w:val="bullet"/>
+      <w:lvlText w:val="o"/>
+      <w:lvlJc w:val="left"/>
+      <w:pPr>
+        <w:ind w:left="1440" w:hanging="360"/>
+      </w:pPr>
+      <w:rPr>
+        <w:rFonts w:ascii="Courier New" w:hAnsi="Courier New" w:cs="Courier New" w:hint="default"/>
+      </w:rPr>
+    </w:lvl>
+    <w:lvl w:ilvl="2" w:tplc="0C090005" w:tentative="1">
+      <w:start w:val="1"/>
+      <w:numFmt w:val="bullet"/>
+      <w:lvlText w:val=""/>
+      <w:lvlJc w:val="left"/>
+      <w:pPr>
+        <w:ind w:left="2160" w:hanging="360"/>
+      </w:pPr>
+      <w:rPr>
+        <w:rFonts w:ascii="Wingdings" w:hAnsi="Wingdings" w:hint="default"/>
+      </w:rPr>
+    </w:lvl>
+    <w:lvl w:ilvl="3" w:tplc="0C090001" w:tentative="1">
+      <w:start w:val="1"/>
+      <w:numFmt w:val="bullet"/>
+      <w:lvlText w:val=""/>
+      <w:lvlJc w:val="left"/>
+      <w:pPr>
+        <w:ind w:left="2880" w:hanging="360"/>
+      </w:pPr>
+      <w:rPr>
+        <w:rFonts w:ascii="Symbol" w:hAnsi="Symbol" w:hint="default"/>
+      </w:rPr>
+    </w:lvl>
+    <w:lvl w:ilvl="4" w:tplc="0C090003" w:tentative="1">
+      <w:start w:val="1"/>
+      <w:numFmt w:val="bullet"/>
+      <w:lvlText w:val="o"/>
+      <w:lvlJc w:val="left"/>
+      <w:pPr>
+        <w:ind w:left="3600" w:hanging="360"/>
+      </w:pPr>
+      <w:rPr>
+        <w:rFonts w:ascii="Courier New" w:hAnsi="Courier New" w:cs="Courier New" w:hint="default"/>
+      </w:rPr>
+    </w:lvl>
+    <w:lvl w:ilvl="5" w:tplc="0C090005" w:tentative="1">
+      <w:start w:val="1"/>
+      <w:numFmt w:val="bullet"/>
+      <w:lvlText w:val=""/>
+      <w:lvlJc w:val="left"/>
+      <w:pPr>
+        <w:ind w:left="4320" w:hanging="360"/>
+      </w:pPr>
+      <w:rPr>
+        <w:rFonts w:ascii="Wingdings" w:hAnsi="Wingdings" w:hint="default"/>
+      </w:rPr>
+    </w:lvl>
+    <w:lvl w:ilvl="6" w:tplc="0C090001" w:tentative="1">
+      <w:start w:val="1"/>
+      <w:numFmt w:val="bullet"/>
+      <w:lvlText w:val=""/>
+      <w:lvlJc w:val="left"/>
+      <w:pPr>
+        <w:ind w:left="5040" w:hanging="360"/>
+      </w:pPr>
+      <w:rPr>
+        <w:rFonts w:ascii="Symbol" w:hAnsi="Symbol" w:hint="default"/>
+      </w:rPr>
+    </w:lvl>
+    <w:lvl w:ilvl="7" w:tplc="0C090003" w:tentative="1">
+      <w:start w:val="1"/>
+      <w:numFmt w:val="bullet"/>
+      <w:lvlText w:val="o"/>
+      <w:lvlJc w:val="left"/>
+      <w:pPr>
+        <w:ind w:left="5760" w:hanging="360"/>
+      </w:pPr>
+      <w:rPr>
+        <w:rFonts w:ascii="Courier New" w:hAnsi="Courier New" w:cs="Courier New" w:hint="default"/>
+      </w:rPr>
+    </w:lvl>
+    <w:lvl w:ilvl="8" w:tplc="0C090005" w:tentative="1">
+      <w:start w:val="1"/>
+      <w:numFmt w:val="bullet"/>
+      <w:lvlText w:val=""/>
+      <w:lvlJc w:val="left"/>
+      <w:pPr>
+        <w:ind w:left="6480" w:hanging="360"/>
+      </w:pPr>
+      <w:rPr>
+        <w:rFonts w:ascii="Wingdings" w:hAnsi="Wingdings" w:hint="default"/>
+      </w:rPr>
+    </w:lvl>
+  </w:abstractNum>
+  <w:abstractNum w:abstractNumId="2" w15:restartNumberingAfterBreak="0">
     <w:nsid w:val="14664ED3"/>
     <w:multiLevelType w:val="hybridMultilevel"/>
     <w:tmpl w:val="6E565422"/>
@@ -2548,10 +2814,10 @@
       </w:rPr>
     </w:lvl>
   </w:abstractNum>
-  <w:abstractNum w:abstractNumId="2" w15:restartNumberingAfterBreak="0">
+  <w:abstractNum w:abstractNumId="3" w15:restartNumberingAfterBreak="0">
     <w:nsid w:val="28B020D0"/>
     <w:multiLevelType w:val="hybridMultilevel"/>
-    <w:tmpl w:val="0730F908"/>
+    <w:tmpl w:val="33F81680"/>
     <w:lvl w:ilvl="0" w:tplc="5F14FDF6">
       <w:start w:val="1"/>
       <w:numFmt w:val="bullet"/>
@@ -2688,7 +2954,7 @@
       </w:rPr>
     </w:lvl>
   </w:abstractNum>
-  <w:abstractNum w:abstractNumId="3" w15:restartNumberingAfterBreak="0">
+  <w:abstractNum w:abstractNumId="4" w15:restartNumberingAfterBreak="0">
     <w:nsid w:val="2FBA2570"/>
     <w:multiLevelType w:val="hybridMultilevel"/>
     <w:tmpl w:val="DBD2B71E"/>
@@ -2828,7 +3094,120 @@
       </w:rPr>
     </w:lvl>
   </w:abstractNum>
-  <w:abstractNum w:abstractNumId="4" w15:restartNumberingAfterBreak="0">
+  <w:abstractNum w:abstractNumId="5" w15:restartNumberingAfterBreak="0">
+    <w:nsid w:val="3C0C629A"/>
+    <w:multiLevelType w:val="hybridMultilevel"/>
+    <w:tmpl w:val="0B1EE4FC"/>
+    <w:lvl w:ilvl="0" w:tplc="0C090001">
+      <w:start w:val="1"/>
+      <w:numFmt w:val="bullet"/>
+      <w:lvlText w:val=""/>
+      <w:lvlJc w:val="left"/>
+      <w:pPr>
+        <w:ind w:left="1440" w:hanging="360"/>
+      </w:pPr>
+      <w:rPr>
+        <w:rFonts w:ascii="Symbol" w:hAnsi="Symbol" w:hint="default"/>
+      </w:rPr>
+    </w:lvl>
+    <w:lvl w:ilvl="1" w:tplc="0C090003" w:tentative="1">
+      <w:start w:val="1"/>
+      <w:numFmt w:val="bullet"/>
+      <w:lvlText w:val="o"/>
+      <w:lvlJc w:val="left"/>
+      <w:pPr>
+        <w:ind w:left="2160" w:hanging="360"/>
+      </w:pPr>
+      <w:rPr>
+        <w:rFonts w:ascii="Courier New" w:hAnsi="Courier New" w:cs="Courier New" w:hint="default"/>
+      </w:rPr>
+    </w:lvl>
+    <w:lvl w:ilvl="2" w:tplc="0C090005" w:tentative="1">
+      <w:start w:val="1"/>
+      <w:numFmt w:val="bullet"/>
+      <w:lvlText w:val=""/>
+      <w:lvlJc w:val="left"/>
+      <w:pPr>
+        <w:ind w:left="2880" w:hanging="360"/>
+      </w:pPr>
+      <w:rPr>
+        <w:rFonts w:ascii="Wingdings" w:hAnsi="Wingdings" w:hint="default"/>
+      </w:rPr>
+    </w:lvl>
+    <w:lvl w:ilvl="3" w:tplc="0C090001" w:tentative="1">
+      <w:start w:val="1"/>
+      <w:numFmt w:val="bullet"/>
+      <w:lvlText w:val=""/>
+      <w:lvlJc w:val="left"/>
+      <w:pPr>
+        <w:ind w:left="3600" w:hanging="360"/>
+      </w:pPr>
+      <w:rPr>
+        <w:rFonts w:ascii="Symbol" w:hAnsi="Symbol" w:hint="default"/>
+      </w:rPr>
+    </w:lvl>
+    <w:lvl w:ilvl="4" w:tplc="0C090003" w:tentative="1">
+      <w:start w:val="1"/>
+      <w:numFmt w:val="bullet"/>
+      <w:lvlText w:val="o"/>
+      <w:lvlJc w:val="left"/>
+      <w:pPr>
+        <w:ind w:left="4320" w:hanging="360"/>
+      </w:pPr>
+      <w:rPr>
+        <w:rFonts w:ascii="Courier New" w:hAnsi="Courier New" w:cs="Courier New" w:hint="default"/>
+      </w:rPr>
+    </w:lvl>
+    <w:lvl w:ilvl="5" w:tplc="0C090005" w:tentative="1">
+      <w:start w:val="1"/>
+      <w:numFmt w:val="bullet"/>
+      <w:lvlText w:val=""/>
+      <w:lvlJc w:val="left"/>
+      <w:pPr>
+        <w:ind w:left="5040" w:hanging="360"/>
+      </w:pPr>
+      <w:rPr>
+        <w:rFonts w:ascii="Wingdings" w:hAnsi="Wingdings" w:hint="default"/>
+      </w:rPr>
+    </w:lvl>
+    <w:lvl w:ilvl="6" w:tplc="0C090001" w:tentative="1">
+      <w:start w:val="1"/>
+      <w:numFmt w:val="bullet"/>
+      <w:lvlText w:val=""/>
+      <w:lvlJc w:val="left"/>
+      <w:pPr>
+        <w:ind w:left="5760" w:hanging="360"/>
+      </w:pPr>
+      <w:rPr>
+        <w:rFonts w:ascii="Symbol" w:hAnsi="Symbol" w:hint="default"/>
+      </w:rPr>
+    </w:lvl>
+    <w:lvl w:ilvl="7" w:tplc="0C090003" w:tentative="1">
+      <w:start w:val="1"/>
+      <w:numFmt w:val="bullet"/>
+      <w:lvlText w:val="o"/>
+      <w:lvlJc w:val="left"/>
+      <w:pPr>
+        <w:ind w:left="6480" w:hanging="360"/>
+      </w:pPr>
+      <w:rPr>
+        <w:rFonts w:ascii="Courier New" w:hAnsi="Courier New" w:cs="Courier New" w:hint="default"/>
+      </w:rPr>
+    </w:lvl>
+    <w:lvl w:ilvl="8" w:tplc="0C090005" w:tentative="1">
+      <w:start w:val="1"/>
+      <w:numFmt w:val="bullet"/>
+      <w:lvlText w:val=""/>
+      <w:lvlJc w:val="left"/>
+      <w:pPr>
+        <w:ind w:left="7200" w:hanging="360"/>
+      </w:pPr>
+      <w:rPr>
+        <w:rFonts w:ascii="Wingdings" w:hAnsi="Wingdings" w:hint="default"/>
+      </w:rPr>
+    </w:lvl>
+  </w:abstractNum>
+  <w:abstractNum w:abstractNumId="6" w15:restartNumberingAfterBreak="0">
     <w:nsid w:val="3ED77E1E"/>
     <w:multiLevelType w:val="hybridMultilevel"/>
     <w:tmpl w:val="1164AEFA"/>
@@ -2968,7 +3347,7 @@
       </w:rPr>
     </w:lvl>
   </w:abstractNum>
-  <w:abstractNum w:abstractNumId="5" w15:restartNumberingAfterBreak="0">
+  <w:abstractNum w:abstractNumId="7" w15:restartNumberingAfterBreak="0">
     <w:nsid w:val="456339F1"/>
     <w:multiLevelType w:val="hybridMultilevel"/>
     <w:tmpl w:val="2F043160"/>
@@ -3108,7 +3487,7 @@
       </w:rPr>
     </w:lvl>
   </w:abstractNum>
-  <w:abstractNum w:abstractNumId="6" w15:restartNumberingAfterBreak="0">
+  <w:abstractNum w:abstractNumId="8" w15:restartNumberingAfterBreak="0">
     <w:nsid w:val="50725EAA"/>
     <w:multiLevelType w:val="hybridMultilevel"/>
     <w:tmpl w:val="DBCCA56A"/>
@@ -3248,7 +3627,7 @@
       </w:rPr>
     </w:lvl>
   </w:abstractNum>
-  <w:abstractNum w:abstractNumId="7" w15:restartNumberingAfterBreak="0">
+  <w:abstractNum w:abstractNumId="9" w15:restartNumberingAfterBreak="0">
     <w:nsid w:val="693E340E"/>
     <w:multiLevelType w:val="hybridMultilevel"/>
     <w:tmpl w:val="605C2764"/>
@@ -3388,7 +3767,7 @@
       </w:rPr>
     </w:lvl>
   </w:abstractNum>
-  <w:abstractNum w:abstractNumId="8" w15:restartNumberingAfterBreak="0">
+  <w:abstractNum w:abstractNumId="10" w15:restartNumberingAfterBreak="0">
     <w:nsid w:val="6FB96510"/>
     <w:multiLevelType w:val="hybridMultilevel"/>
     <w:tmpl w:val="D72A1E3E"/>
@@ -3528,7 +3907,7 @@
       </w:rPr>
     </w:lvl>
   </w:abstractNum>
-  <w:abstractNum w:abstractNumId="9" w15:restartNumberingAfterBreak="0">
+  <w:abstractNum w:abstractNumId="11" w15:restartNumberingAfterBreak="0">
     <w:nsid w:val="79F50664"/>
     <w:multiLevelType w:val="hybridMultilevel"/>
     <w:tmpl w:val="9D16F778"/>
@@ -3668,7 +4047,7 @@
       </w:rPr>
     </w:lvl>
   </w:abstractNum>
-  <w:abstractNum w:abstractNumId="10" w15:restartNumberingAfterBreak="0">
+  <w:abstractNum w:abstractNumId="12" w15:restartNumberingAfterBreak="0">
     <w:nsid w:val="7C3254E0"/>
     <w:multiLevelType w:val="hybridMultilevel"/>
     <w:tmpl w:val="9632958C"/>
@@ -3809,37 +4188,43 @@
     </w:lvl>
   </w:abstractNum>
   <w:num w:numId="1">
+    <w:abstractNumId w:val="6"/>
+  </w:num>
+  <w:num w:numId="2">
+    <w:abstractNumId w:val="12"/>
+  </w:num>
+  <w:num w:numId="3">
+    <w:abstractNumId w:val="11"/>
+  </w:num>
+  <w:num w:numId="4">
+    <w:abstractNumId w:val="10"/>
+  </w:num>
+  <w:num w:numId="5">
+    <w:abstractNumId w:val="9"/>
+  </w:num>
+  <w:num w:numId="6">
+    <w:abstractNumId w:val="8"/>
+  </w:num>
+  <w:num w:numId="7">
     <w:abstractNumId w:val="4"/>
   </w:num>
-  <w:num w:numId="2">
-    <w:abstractNumId w:val="10"/>
-  </w:num>
-  <w:num w:numId="3">
-    <w:abstractNumId w:val="9"/>
-  </w:num>
-  <w:num w:numId="4">
-    <w:abstractNumId w:val="8"/>
-  </w:num>
-  <w:num w:numId="5">
-    <w:abstractNumId w:val="7"/>
-  </w:num>
-  <w:num w:numId="6">
-    <w:abstractNumId w:val="6"/>
-  </w:num>
-  <w:num w:numId="7">
-    <w:abstractNumId w:val="3"/>
-  </w:num>
   <w:num w:numId="8">
-    <w:abstractNumId w:val="1"/>
+    <w:abstractNumId w:val="2"/>
   </w:num>
   <w:num w:numId="9">
-    <w:abstractNumId w:val="5"/>
+    <w:abstractNumId w:val="7"/>
   </w:num>
   <w:num w:numId="10">
     <w:abstractNumId w:val="0"/>
   </w:num>
   <w:num w:numId="11">
-    <w:abstractNumId w:val="2"/>
+    <w:abstractNumId w:val="3"/>
+  </w:num>
+  <w:num w:numId="12">
+    <w:abstractNumId w:val="5"/>
+  </w:num>
+  <w:num w:numId="13">
+    <w:abstractNumId w:val="1"/>
   </w:num>
 </w:numbering>
 </file>
@@ -4387,6 +4772,17 @@
       </w:tblBorders>
     </w:tblPr>
   </w:style>
+  <w:style w:type="paragraph" w:styleId="ListParagraph">
+    <w:name w:val="List Paragraph"/>
+    <w:basedOn w:val="Normal"/>
+    <w:uiPriority w:val="34"/>
+    <w:qFormat/>
+    <w:rsid w:val="00750B50"/>
+    <w:pPr>
+      <w:ind w:left="720"/>
+      <w:contextualSpacing/>
+    </w:pPr>
+  </w:style>
 </w:styles>
 </file>
 

</xml_diff>